<commit_message>
Changed al tmtcif_XXXX back to gss_XXXX as they are GSS-pure files
</commit_message>
<xml_diff>
--- a/samples/SVS sample.docx
+++ b/samples/SVS sample.docx
@@ -177,6 +177,87 @@
         <w:pStyle w:val="Heading2"/>
       </w:pPr>
       <w:r>
+        <w:t>Interfaces</w:t>
+      </w:r>
+    </w:p>
+    <w:p>
+      <w:r>
+        <w:rPr>
+          <w:b/>
+        </w:rPr>
+        <w:t>DummyIF 1</w:t>
+      </w:r>
+    </w:p>
+    <w:p>
+      <w:r>
+        <w:t>This is a dummy IF</w:t>
+      </w:r>
+    </w:p>
+    <w:p>
+      <w:r>
+        <w:rPr>
+          <w:b/>
+        </w:rPr>
+        <w:t>DummyIF 2</w:t>
+      </w:r>
+    </w:p>
+    <w:p>
+      <w:r>
+        <w:t>This is another dummy IF</w:t>
+      </w:r>
+    </w:p>
+    <w:p>
+      <w:r>
+        <w:rPr>
+          <w:b/>
+        </w:rPr>
+        <w:t>DummyIF 3</w:t>
+      </w:r>
+    </w:p>
+    <w:p>
+      <w:r>
+        <w:t>This is another dummy IF</w:t>
+      </w:r>
+    </w:p>
+    <w:p>
+      <w:pPr>
+        <w:pStyle w:val="Heading2"/>
+      </w:pPr>
+      <w:r>
+        <w:t>Scenarios</w:t>
+      </w:r>
+    </w:p>
+    <w:p>
+      <w:pPr>
+        <w:pStyle w:val="Heading3"/>
+      </w:pPr>
+      <w:r>
+        <w:t>Scenario Dummy 1</w:t>
+      </w:r>
+    </w:p>
+    <w:p>
+      <w:r>
+        <w:t>This is a dummy Scenario</w:t>
+      </w:r>
+    </w:p>
+    <w:p>
+      <w:pPr>
+        <w:pStyle w:val="Heading3"/>
+      </w:pPr>
+      <w:r>
+        <w:t>Scenario Dummy 2</w:t>
+      </w:r>
+    </w:p>
+    <w:p>
+      <w:r>
+        <w:t>This is another dummy Scenario</w:t>
+      </w:r>
+    </w:p>
+    <w:p>
+      <w:pPr>
+        <w:pStyle w:val="Heading2"/>
+      </w:pPr>
+      <w:r>
         <w:t>Sample design 1</w:t>
       </w:r>
     </w:p>
@@ -270,74 +351,12 @@
         <w:rPr>
           <w:b/>
         </w:rPr>
-        <w:t>Test Cases</w:t>
-      </w:r>
-    </w:p>
-    <w:p>
-      <w:r>
-        <w:t>Sample case 1</w:t>
-      </w:r>
-    </w:p>
-    <w:p>
-      <w:pPr>
-        <w:pStyle w:val="Heading3"/>
-      </w:pPr>
-      <w:r>
-        <w:t>Procedure Steps</w:t>
-      </w:r>
-    </w:p>
-    <w:p>
-      <w:pPr>
-        <w:ind w:left="709"/>
-      </w:pPr>
-      <w:r>
-        <w:rPr>
-          <w:b/>
-        </w:rPr>
-        <w:t>Step 0: Sample test connection 0</w:t>
-      </w:r>
-    </w:p>
-    <w:p>
-      <w:pPr>
-        <w:ind w:left="1418"/>
-      </w:pPr>
-      <w:r>
-        <w:t>Send Test connection</w:t>
-      </w:r>
-    </w:p>
-    <w:p>
-      <w:pPr>
-        <w:ind w:left="1418"/>
-      </w:pPr>
-      <w:r>
-        <w:t>Receive TM 1.1, Test connection report and TM 1.7</w:t>
-      </w:r>
-    </w:p>
-    <w:p>
-      <w:pPr>
-        <w:ind w:left="709"/>
-      </w:pPr>
-      <w:r>
-        <w:rPr>
-          <w:b/>
-        </w:rPr>
-        <w:t>Step 1: Sample test connection 1</w:t>
-      </w:r>
-    </w:p>
-    <w:p>
-      <w:pPr>
-        <w:ind w:left="1418"/>
-      </w:pPr>
-      <w:r>
-        <w:t>Send Test connection</w:t>
-      </w:r>
-    </w:p>
-    <w:p>
-      <w:pPr>
-        <w:pStyle w:val="Heading2"/>
-      </w:pPr>
-      <w:r>
-        <w:t>Sample Procedure 2</w:t>
+        <w:t>Scenario</w:t>
+      </w:r>
+    </w:p>
+    <w:p>
+      <w:r>
+        <w:t>Scenario Dummy 1</w:t>
       </w:r>
     </w:p>
     <w:p>
@@ -369,7 +388,7 @@
         <w:rPr>
           <w:b/>
         </w:rPr>
-        <w:t>Step 0: Sample test connection 2</w:t>
+        <w:t>Step 0: Sample Test connection 0</w:t>
       </w:r>
     </w:p>
     <w:p>
@@ -385,7 +404,7 @@
         <w:ind w:left="1418"/>
       </w:pPr>
       <w:r>
-        <w:t>Receive TM 1.1 2, Test connection report 2 and TM 1.7 2</w:t>
+        <w:t>Receive TM (1_1) 1, Test Connection Report TM (17_2) 1 and TM (1_7) 1</w:t>
       </w:r>
     </w:p>
     <w:p>
@@ -396,7 +415,95 @@
         <w:rPr>
           <w:b/>
         </w:rPr>
-        <w:t>Step 1: Sample test connection 3</w:t>
+        <w:t>Step 1: Sample Test Connection 1</w:t>
+      </w:r>
+    </w:p>
+    <w:p>
+      <w:pPr>
+        <w:ind w:left="1418"/>
+      </w:pPr>
+      <w:r>
+        <w:t>Send Test connection</w:t>
+      </w:r>
+    </w:p>
+    <w:p>
+      <w:pPr>
+        <w:pStyle w:val="Heading2"/>
+      </w:pPr>
+      <w:r>
+        <w:t>Sample Procedure 2</w:t>
+      </w:r>
+    </w:p>
+    <w:p>
+      <w:r>
+        <w:rPr>
+          <w:b/>
+        </w:rPr>
+        <w:t>Scenario</w:t>
+      </w:r>
+    </w:p>
+    <w:p>
+      <w:r>
+        <w:t>Scenario Dummy 2</w:t>
+      </w:r>
+    </w:p>
+    <w:p>
+      <w:r>
+        <w:rPr>
+          <w:b/>
+        </w:rPr>
+        <w:t>Test Cases</w:t>
+      </w:r>
+    </w:p>
+    <w:p>
+      <w:r>
+        <w:t>Sample case 1</w:t>
+      </w:r>
+    </w:p>
+    <w:p>
+      <w:pPr>
+        <w:pStyle w:val="Heading3"/>
+      </w:pPr>
+      <w:r>
+        <w:t>Procedure Steps</w:t>
+      </w:r>
+    </w:p>
+    <w:p>
+      <w:pPr>
+        <w:ind w:left="709"/>
+      </w:pPr>
+      <w:r>
+        <w:rPr>
+          <w:b/>
+        </w:rPr>
+        <w:t>Step 0: Sample Test Connection 2</w:t>
+      </w:r>
+    </w:p>
+    <w:p>
+      <w:pPr>
+        <w:ind w:left="1418"/>
+      </w:pPr>
+      <w:r>
+        <w:t>Send Test connection</w:t>
+      </w:r>
+    </w:p>
+    <w:p>
+      <w:pPr>
+        <w:ind w:left="1418"/>
+      </w:pPr>
+      <w:r>
+        <w:t>Receive TM (1_1) 2, Test Connection Report TM (17_2) 2 and TM (1_7) 2</w:t>
+      </w:r>
+    </w:p>
+    <w:p>
+      <w:pPr>
+        <w:ind w:left="709"/>
+      </w:pPr>
+      <w:r>
+        <w:rPr>
+          <w:b/>
+        </w:rPr>
+        <w:t>Step 1: Sample Test Connection 3</w:t>
       </w:r>
     </w:p>
     <w:p>

</xml_diff>

<commit_message>
Updated SVS, templates and samples
</commit_message>
<xml_diff>
--- a/samples/SVS sample.docx
+++ b/samples/SVS sample.docx
@@ -177,6 +177,14 @@
         <w:pStyle w:val="Heading2"/>
       </w:pPr>
       <w:r>
+        <w:t>Testing Specification Design</w:t>
+      </w:r>
+    </w:p>
+    <w:p>
+      <w:pPr>
+        <w:pStyle w:val="Heading3"/>
+      </w:pPr>
+      <w:r>
         <w:t>Interfaces</w:t>
       </w:r>
     </w:p>
@@ -185,12 +193,31 @@
         <w:rPr>
           <w:b/>
         </w:rPr>
+        <w:t>DummyIF 0</w:t>
+      </w:r>
+      <w:r>
+        <w:t>. Headers: DUMMY_TC, DUMMY_TM</w:t>
+      </w:r>
+    </w:p>
+    <w:p>
+      <w:r>
+        <w:t>This is a dummy IF</w:t>
+      </w:r>
+    </w:p>
+    <w:p>
+      <w:r>
+        <w:rPr>
+          <w:b/>
+        </w:rPr>
         <w:t>DummyIF 1</w:t>
       </w:r>
-    </w:p>
-    <w:p>
-      <w:r>
-        <w:t>This is a dummy IF</w:t>
+      <w:r>
+        <w:t>. Headers: DUMMY_TC, DUMMY_TM</w:t>
+      </w:r>
+    </w:p>
+    <w:p>
+      <w:r>
+        <w:t>This is another dummy IF</w:t>
       </w:r>
     </w:p>
     <w:p>
@@ -200,6 +227,9 @@
         </w:rPr>
         <w:t>DummyIF 2</w:t>
       </w:r>
+      <w:r>
+        <w:t>. Headers: DUMMY_TC, DUMMY_TM</w:t>
+      </w:r>
     </w:p>
     <w:p>
       <w:r>
@@ -207,16 +237,217 @@
       </w:r>
     </w:p>
     <w:p>
+      <w:pPr>
+        <w:pStyle w:val="Heading3"/>
+      </w:pPr>
+      <w:r>
+        <w:t>Packet Configurations</w:t>
+      </w:r>
+    </w:p>
+    <w:p>
       <w:r>
         <w:rPr>
           <w:b/>
         </w:rPr>
-        <w:t>DummyIF 3</w:t>
-      </w:r>
-    </w:p>
-    <w:p>
-      <w:r>
-        <w:t>This is another dummy IF</w:t>
+        <w:t>DummyConf 0</w:t>
+      </w:r>
+    </w:p>
+    <w:p>
+      <w:r>
+        <w:t>This is a dummy Configuration</w:t>
+      </w:r>
+    </w:p>
+    <w:p>
+      <w:r>
+        <w:rPr>
+          <w:b/>
+        </w:rPr>
+        <w:t>DummyConf 1</w:t>
+      </w:r>
+    </w:p>
+    <w:p>
+      <w:r>
+        <w:t>This is another dummy Configuration</w:t>
+      </w:r>
+    </w:p>
+    <w:p>
+      <w:pPr>
+        <w:pStyle w:val="Heading3"/>
+      </w:pPr>
+      <w:r>
+        <w:t>Actions</w:t>
+      </w:r>
+    </w:p>
+    <w:p>
+      <w:r>
+        <w:rPr>
+          <w:b/>
+        </w:rPr>
+        <w:t>DummyAction</w:t>
+      </w:r>
+      <w:r>
+        <w:t>. Type: instruction</w:t>
+      </w:r>
+    </w:p>
+    <w:p>
+      <w:r>
+        <w:t>This is a dummy Action</w:t>
+      </w:r>
+    </w:p>
+    <w:p>
+      <w:pPr>
+        <w:pStyle w:val="Heading3"/>
+      </w:pPr>
+      <w:r>
+        <w:t>Scenarios</w:t>
+      </w:r>
+    </w:p>
+    <w:p>
+      <w:pPr>
+        <w:pStyle w:val="Heading4"/>
+      </w:pPr>
+      <w:r>
+        <w:t>Scenario Dummy 1</w:t>
+      </w:r>
+    </w:p>
+    <w:p>
+      <w:r>
+        <w:t>This is a dummy Scenario</w:t>
+      </w:r>
+    </w:p>
+    <w:p>
+      <w:r>
+        <w:rPr>
+          <w:b/>
+        </w:rPr>
+        <w:t>Interfaces:</w:t>
+      </w:r>
+    </w:p>
+    <w:p>
+      <w:pPr>
+        <w:pStyle w:val="ListParagraph"/>
+        <w:numPr>
+          <w:ilvl w:val="0"/>
+          <w:numId w:val="1"/>
+        </w:numPr>
+      </w:pPr>
+      <w:r>
+        <w:t>DummyIF 0</w:t>
+      </w:r>
+    </w:p>
+    <w:p>
+      <w:pPr>
+        <w:pStyle w:val="ListParagraph"/>
+        <w:numPr>
+          <w:ilvl w:val="0"/>
+          <w:numId w:val="1"/>
+        </w:numPr>
+      </w:pPr>
+      <w:r>
+        <w:t>DummyIF 1</w:t>
+      </w:r>
+    </w:p>
+    <w:p>
+      <w:r>
+        <w:rPr>
+          <w:b/>
+        </w:rPr>
+        <w:t xml:space="preserve">Selected configurations: </w:t>
+      </w:r>
+    </w:p>
+    <w:p>
+      <w:pPr>
+        <w:pStyle w:val="ListParagraph"/>
+        <w:numPr>
+          <w:ilvl w:val="0"/>
+          <w:numId w:val="2"/>
+        </w:numPr>
+      </w:pPr>
+      <w:r>
+        <w:t xml:space="preserve">DummyConf 0. Filter Status: </w:t>
+      </w:r>
+      <w:r>
+        <w:rPr>
+          <w:i/>
+        </w:rPr>
+        <w:t>on</w:t>
+      </w:r>
+      <w:r>
+        <w:t xml:space="preserve">. Print status: </w:t>
+      </w:r>
+      <w:r>
+        <w:rPr>
+          <w:i/>
+        </w:rPr>
+        <w:t>off</w:t>
+      </w:r>
+    </w:p>
+    <w:p>
+      <w:pPr>
+        <w:pStyle w:val="Heading4"/>
+      </w:pPr>
+      <w:r>
+        <w:t>Scenario Dummy 2</w:t>
+      </w:r>
+    </w:p>
+    <w:p>
+      <w:r>
+        <w:t>This is another dummy Scenario</w:t>
+      </w:r>
+    </w:p>
+    <w:p>
+      <w:r>
+        <w:rPr>
+          <w:b/>
+        </w:rPr>
+        <w:t>Interfaces:</w:t>
+      </w:r>
+    </w:p>
+    <w:p>
+      <w:pPr>
+        <w:pStyle w:val="ListParagraph"/>
+        <w:numPr>
+          <w:ilvl w:val="0"/>
+          <w:numId w:val="3"/>
+        </w:numPr>
+      </w:pPr>
+      <w:r>
+        <w:t>DummyIF 2</w:t>
+      </w:r>
+    </w:p>
+    <w:p>
+      <w:r>
+        <w:rPr>
+          <w:b/>
+        </w:rPr>
+        <w:t xml:space="preserve">Selected configurations: </w:t>
+      </w:r>
+    </w:p>
+    <w:p>
+      <w:pPr>
+        <w:pStyle w:val="ListParagraph"/>
+        <w:numPr>
+          <w:ilvl w:val="0"/>
+          <w:numId w:val="4"/>
+        </w:numPr>
+      </w:pPr>
+      <w:r>
+        <w:t xml:space="preserve">DummyConf 1. Filter Status: </w:t>
+      </w:r>
+      <w:r>
+        <w:rPr>
+          <w:i/>
+        </w:rPr>
+        <w:t>on</w:t>
+      </w:r>
+      <w:r>
+        <w:t xml:space="preserve">. Print status: </w:t>
+      </w:r>
+      <w:r>
+        <w:rPr>
+          <w:i/>
+        </w:rPr>
+        <w:t>off</w:t>
       </w:r>
     </w:p>
     <w:p>
@@ -224,7 +455,7 @@
         <w:pStyle w:val="Heading2"/>
       </w:pPr>
       <w:r>
-        <w:t>Scenarios</w:t>
+        <w:t>Sample design 1</w:t>
       </w:r>
     </w:p>
     <w:p>
@@ -232,12 +463,110 @@
         <w:pStyle w:val="Heading3"/>
       </w:pPr>
       <w:r>
+        <w:t>General</w:t>
+      </w:r>
+    </w:p>
+    <w:p>
+      <w:pPr>
+        <w:pStyle w:val="Heading3"/>
+      </w:pPr>
+      <w:r>
+        <w:t>Features to be Tested</w:t>
+      </w:r>
+    </w:p>
+    <w:p>
+      <w:pPr>
+        <w:pStyle w:val="Heading3"/>
+      </w:pPr>
+      <w:r>
+        <w:t>Approach Refinements</w:t>
+      </w:r>
+    </w:p>
+    <w:p>
+      <w:pPr>
+        <w:pStyle w:val="Heading1"/>
+      </w:pPr>
+      <w:r>
+        <w:t>Test Cases</w:t>
+      </w:r>
+    </w:p>
+    <w:p>
+      <w:pPr>
+        <w:pStyle w:val="Heading2"/>
+      </w:pPr>
+      <w:r>
+        <w:t>General</w:t>
+      </w:r>
+    </w:p>
+    <w:p>
+      <w:pPr>
+        <w:pStyle w:val="Heading2"/>
+      </w:pPr>
+      <w:r>
+        <w:t>Sample case 1</w:t>
+      </w:r>
+    </w:p>
+    <w:p>
+      <w:r>
+        <w:rPr>
+          <w:b/>
+        </w:rPr>
+        <w:t>Validating Items</w:t>
+      </w:r>
+    </w:p>
+    <w:p>
+      <w:r>
+        <w:t>SSS-ICUSW-GE-010</w:t>
+      </w:r>
+    </w:p>
+    <w:p>
+      <w:pPr>
+        <w:pStyle w:val="Heading1"/>
+      </w:pPr>
+      <w:r>
+        <w:t>Test Procedures</w:t>
+      </w:r>
+    </w:p>
+    <w:p>
+      <w:pPr>
+        <w:pStyle w:val="Heading2"/>
+      </w:pPr>
+      <w:r>
+        <w:t>General</w:t>
+      </w:r>
+    </w:p>
+    <w:p>
+      <w:pPr>
+        <w:pStyle w:val="Heading2"/>
+      </w:pPr>
+      <w:r>
+        <w:t>Sample Procedure 1</w:t>
+      </w:r>
+    </w:p>
+    <w:p>
+      <w:r>
+        <w:rPr>
+          <w:b/>
+        </w:rPr>
+        <w:t>Scenario</w:t>
+      </w:r>
+    </w:p>
+    <w:p>
+      <w:r>
         <w:t>Scenario Dummy 1</w:t>
       </w:r>
     </w:p>
     <w:p>
       <w:r>
-        <w:t>This is a dummy Scenario</w:t>
+        <w:rPr>
+          <w:b/>
+        </w:rPr>
+        <w:t>Test Cases</w:t>
+      </w:r>
+    </w:p>
+    <w:p>
+      <w:r>
+        <w:t>Sample case 1</w:t>
       </w:r>
     </w:p>
     <w:p>
@@ -245,20 +574,260 @@
         <w:pStyle w:val="Heading3"/>
       </w:pPr>
       <w:r>
+        <w:t>Procedure Steps</w:t>
+      </w:r>
+    </w:p>
+    <w:p>
+      <w:pPr>
+        <w:ind w:left="709"/>
+      </w:pPr>
+      <w:r>
+        <w:rPr>
+          <w:b/>
+        </w:rPr>
+        <w:t>Step 0: Sample Test connection 0</w:t>
+      </w:r>
+    </w:p>
+    <w:p>
+      <w:pPr>
+        <w:ind w:left="709"/>
+      </w:pPr>
+      <w:r>
+        <w:t xml:space="preserve">Packet configurations </w:t>
+      </w:r>
+    </w:p>
+    <w:p>
+      <w:pPr>
+        <w:pStyle w:val="ListParagraph"/>
+        <w:numPr>
+          <w:ilvl w:val="0"/>
+          <w:numId w:val="5"/>
+        </w:numPr>
+        <w:ind w:left="1418"/>
+      </w:pPr>
+      <w:r>
+        <w:t>DummyConf 0</w:t>
+      </w:r>
+      <w:r>
+        <w:t xml:space="preserve">. Filter Status: </w:t>
+      </w:r>
+      <w:r>
+        <w:rPr>
+          <w:i/>
+        </w:rPr>
+        <w:t>off</w:t>
+      </w:r>
+    </w:p>
+    <w:p>
+      <w:pPr>
+        <w:ind w:left="709"/>
+      </w:pPr>
+      <w:r>
+        <w:t xml:space="preserve">Send </w:t>
+      </w:r>
+    </w:p>
+    <w:p>
+      <w:pPr>
+        <w:pStyle w:val="ListParagraph"/>
+        <w:numPr>
+          <w:ilvl w:val="0"/>
+          <w:numId w:val="6"/>
+        </w:numPr>
+        <w:ind w:left="1418"/>
+      </w:pPr>
+      <w:r>
+        <w:t>TC(17.1) Test connection via DummyIF 0 after 120 miliseconds</w:t>
+      </w:r>
+    </w:p>
+    <w:p>
+      <w:pPr>
+        <w:ind w:left="709"/>
+      </w:pPr>
+      <w:r>
+        <w:t xml:space="preserve">Receive all within 500 miliseconds </w:t>
+      </w:r>
+    </w:p>
+    <w:p>
+      <w:pPr>
+        <w:pStyle w:val="ListParagraph"/>
+        <w:numPr>
+          <w:ilvl w:val="0"/>
+          <w:numId w:val="7"/>
+        </w:numPr>
+        <w:ind w:left="1418"/>
+      </w:pPr>
+      <w:r>
+        <w:t>TM(1.1) TM (1_1) via SpW</w:t>
+      </w:r>
+    </w:p>
+    <w:p>
+      <w:pPr>
+        <w:pStyle w:val="ListParagraph"/>
+        <w:numPr>
+          <w:ilvl w:val="0"/>
+          <w:numId w:val="7"/>
+        </w:numPr>
+        <w:ind w:left="1418"/>
+      </w:pPr>
+      <w:r>
+        <w:t>TM(17.2) Test Connection Report TM(17_2) via SpW</w:t>
+      </w:r>
+    </w:p>
+    <w:p>
+      <w:pPr>
+        <w:pStyle w:val="ListParagraph"/>
+        <w:numPr>
+          <w:ilvl w:val="0"/>
+          <w:numId w:val="7"/>
+        </w:numPr>
+        <w:ind w:left="1418"/>
+      </w:pPr>
+      <w:r>
+        <w:t>TM(1.7) TM (1_7) 1 via SpW</w:t>
+      </w:r>
+    </w:p>
+    <w:p>
+      <w:pPr>
+        <w:pStyle w:val="ListParagraph"/>
+        <w:numPr>
+          <w:ilvl w:val="0"/>
+          <w:numId w:val="7"/>
+        </w:numPr>
+        <w:ind w:left="1418"/>
+      </w:pPr>
+      <w:r>
+        <w:t>TM(5.1) Event Safe Mode entry via SpW</w:t>
+      </w:r>
+    </w:p>
+    <w:p>
+      <w:pPr>
+        <w:pStyle w:val="ListParagraph"/>
+        <w:numPr>
+          <w:ilvl w:val="1"/>
+          <w:numId w:val="7"/>
+        </w:numPr>
+        <w:ind w:left="2127"/>
+      </w:pPr>
+      <w:r>
+        <w:t>RID_5_1: 4100</w:t>
+      </w:r>
+    </w:p>
+    <w:p>
+      <w:pPr>
+        <w:pStyle w:val="ListParagraph"/>
+        <w:numPr>
+          <w:ilvl w:val="1"/>
+          <w:numId w:val="7"/>
+        </w:numPr>
+        <w:ind w:left="2127"/>
+      </w:pPr>
+      <w:r>
+        <w:t>Target Mode: SAFE (1)</w:t>
+      </w:r>
+    </w:p>
+    <w:p>
+      <w:pPr>
+        <w:pStyle w:val="ListParagraph"/>
+        <w:numPr>
+          <w:ilvl w:val="0"/>
+          <w:numId w:val="7"/>
+        </w:numPr>
+        <w:ind w:left="1418"/>
+      </w:pPr>
+      <w:r>
+        <w:t>TM(5.1) Event Safe Mode entry no fields via SpW</w:t>
+      </w:r>
+    </w:p>
+    <w:p>
+      <w:pPr>
+        <w:pStyle w:val="ListParagraph"/>
+        <w:numPr>
+          <w:ilvl w:val="1"/>
+          <w:numId w:val="7"/>
+        </w:numPr>
+        <w:ind w:left="2127"/>
+      </w:pPr>
+      <w:r>
+        <w:t>RID_5_1: 4100</w:t>
+      </w:r>
+    </w:p>
+    <w:p>
+      <w:pPr>
+        <w:pStyle w:val="ListParagraph"/>
+        <w:numPr>
+          <w:ilvl w:val="1"/>
+          <w:numId w:val="7"/>
+        </w:numPr>
+        <w:ind w:left="2127"/>
+      </w:pPr>
+      <w:r>
+        <w:t>Target Mode: OPERATIONAL (3)</w:t>
+      </w:r>
+    </w:p>
+    <w:p>
+      <w:pPr>
+        <w:ind w:left="709"/>
+      </w:pPr>
+      <w:r>
+        <w:rPr>
+          <w:b/>
+        </w:rPr>
+        <w:t>Step 1: Sample Test Connection 1</w:t>
+      </w:r>
+    </w:p>
+    <w:p>
+      <w:pPr>
+        <w:ind w:left="709"/>
+      </w:pPr>
+      <w:r>
+        <w:t xml:space="preserve">Send </w:t>
+      </w:r>
+    </w:p>
+    <w:p>
+      <w:pPr>
+        <w:pStyle w:val="ListParagraph"/>
+        <w:numPr>
+          <w:ilvl w:val="0"/>
+          <w:numId w:val="8"/>
+        </w:numPr>
+        <w:ind w:left="1418"/>
+      </w:pPr>
+      <w:r>
+        <w:t>TC(17.1) Test connection via DummyIF 1 after 120 miliseconds</w:t>
+      </w:r>
+    </w:p>
+    <w:p>
+      <w:pPr>
+        <w:pStyle w:val="Heading2"/>
+      </w:pPr>
+      <w:r>
+        <w:t>Sample Procedure 2</w:t>
+      </w:r>
+    </w:p>
+    <w:p>
+      <w:r>
+        <w:rPr>
+          <w:b/>
+        </w:rPr>
+        <w:t>Scenario</w:t>
+      </w:r>
+    </w:p>
+    <w:p>
+      <w:r>
         <w:t>Scenario Dummy 2</w:t>
       </w:r>
     </w:p>
     <w:p>
       <w:r>
-        <w:t>This is another dummy Scenario</w:t>
-      </w:r>
-    </w:p>
-    <w:p>
-      <w:pPr>
-        <w:pStyle w:val="Heading2"/>
-      </w:pPr>
-      <w:r>
-        <w:t>Sample design 1</w:t>
+        <w:rPr>
+          <w:b/>
+        </w:rPr>
+        <w:t>Test Cases</w:t>
+      </w:r>
+    </w:p>
+    <w:p>
+      <w:r>
+        <w:t>Sample case 1</w:t>
       </w:r>
     </w:p>
     <w:p>
@@ -266,118 +835,97 @@
         <w:pStyle w:val="Heading3"/>
       </w:pPr>
       <w:r>
-        <w:t>General</w:t>
-      </w:r>
-    </w:p>
-    <w:p>
-      <w:pPr>
-        <w:pStyle w:val="Heading3"/>
-      </w:pPr>
-      <w:r>
-        <w:t>Features to be Tested</w:t>
-      </w:r>
-    </w:p>
-    <w:p>
-      <w:pPr>
-        <w:pStyle w:val="Heading3"/>
-      </w:pPr>
-      <w:r>
-        <w:t>Approach Refinements</w:t>
-      </w:r>
-    </w:p>
-    <w:p>
-      <w:pPr>
-        <w:pStyle w:val="Heading1"/>
-      </w:pPr>
-      <w:r>
-        <w:t>Test Cases</w:t>
-      </w:r>
-    </w:p>
-    <w:p>
-      <w:pPr>
-        <w:pStyle w:val="Heading2"/>
-      </w:pPr>
-      <w:r>
-        <w:t>General</w:t>
-      </w:r>
-    </w:p>
-    <w:p>
-      <w:pPr>
-        <w:pStyle w:val="Heading2"/>
-      </w:pPr>
-      <w:r>
-        <w:t>Sample case 1</w:t>
-      </w:r>
-    </w:p>
-    <w:p>
+        <w:t>Procedure Steps</w:t>
+      </w:r>
+    </w:p>
+    <w:p>
+      <w:pPr>
+        <w:ind w:left="709"/>
+      </w:pPr>
       <w:r>
         <w:rPr>
           <w:b/>
         </w:rPr>
-        <w:t>Validating Items</w:t>
-      </w:r>
-    </w:p>
-    <w:p>
-      <w:r>
-        <w:t>SSS-ICUSW-GE-010</w:t>
-      </w:r>
-    </w:p>
-    <w:p>
-      <w:pPr>
-        <w:pStyle w:val="Heading1"/>
-      </w:pPr>
-      <w:r>
-        <w:t>Test Procedures</w:t>
-      </w:r>
-    </w:p>
-    <w:p>
-      <w:pPr>
-        <w:pStyle w:val="Heading2"/>
-      </w:pPr>
-      <w:r>
-        <w:t>General</w:t>
-      </w:r>
-    </w:p>
-    <w:p>
-      <w:pPr>
-        <w:pStyle w:val="Heading2"/>
-      </w:pPr>
-      <w:r>
-        <w:t>Sample Procedure 1</w:t>
-      </w:r>
-    </w:p>
-    <w:p>
+        <w:t>Step 0: Sample Test Connection 2</w:t>
+      </w:r>
+    </w:p>
+    <w:p>
+      <w:pPr>
+        <w:ind w:left="709"/>
+      </w:pPr>
+      <w:r>
+        <w:t xml:space="preserve">Send </w:t>
+      </w:r>
+    </w:p>
+    <w:p>
+      <w:pPr>
+        <w:pStyle w:val="ListParagraph"/>
+        <w:numPr>
+          <w:ilvl w:val="0"/>
+          <w:numId w:val="9"/>
+        </w:numPr>
+        <w:ind w:left="1418"/>
+      </w:pPr>
+      <w:r>
+        <w:t>TC(17.1) Test connection via DummyIF 2 after 120 miliseconds</w:t>
+      </w:r>
+    </w:p>
+    <w:p>
+      <w:pPr>
+        <w:ind w:left="709"/>
+      </w:pPr>
+      <w:r>
+        <w:t xml:space="preserve">Receive all within 500 miliseconds </w:t>
+      </w:r>
+    </w:p>
+    <w:p>
+      <w:pPr>
+        <w:pStyle w:val="ListParagraph"/>
+        <w:numPr>
+          <w:ilvl w:val="0"/>
+          <w:numId w:val="10"/>
+        </w:numPr>
+        <w:ind w:left="1418"/>
+      </w:pPr>
+      <w:r>
+        <w:t>TM(1.1) TM (1_1) 2 via DummyIF 2</w:t>
+      </w:r>
+    </w:p>
+    <w:p>
+      <w:pPr>
+        <w:pStyle w:val="ListParagraph"/>
+        <w:numPr>
+          <w:ilvl w:val="0"/>
+          <w:numId w:val="10"/>
+        </w:numPr>
+        <w:ind w:left="1418"/>
+      </w:pPr>
+      <w:r>
+        <w:t>TM(17.2) Test Connection Report TM (17_2) 2 via DummyIF 2</w:t>
+      </w:r>
+    </w:p>
+    <w:p>
+      <w:pPr>
+        <w:pStyle w:val="ListParagraph"/>
+        <w:numPr>
+          <w:ilvl w:val="0"/>
+          <w:numId w:val="10"/>
+        </w:numPr>
+        <w:ind w:left="1418"/>
+      </w:pPr>
+      <w:r>
+        <w:t>TM(1.7) TM (1_7) 2 via DummyIF 2</w:t>
+      </w:r>
+    </w:p>
+    <w:p>
+      <w:pPr>
+        <w:ind w:left="709"/>
+      </w:pPr>
       <w:r>
         <w:rPr>
           <w:b/>
         </w:rPr>
-        <w:t>Scenario</w:t>
-      </w:r>
-    </w:p>
-    <w:p>
-      <w:r>
-        <w:t>Scenario Dummy 1</w:t>
-      </w:r>
-    </w:p>
-    <w:p>
-      <w:r>
-        <w:rPr>
-          <w:b/>
-        </w:rPr>
-        <w:t>Test Cases</w:t>
-      </w:r>
-    </w:p>
-    <w:p>
-      <w:r>
-        <w:t>Sample case 1</w:t>
-      </w:r>
-    </w:p>
-    <w:p>
-      <w:pPr>
-        <w:pStyle w:val="Heading3"/>
-      </w:pPr>
-      <w:r>
-        <w:t>Procedure Steps</w:t>
+        <w:t>Step 1: Sample Test Connection 3</w:t>
       </w:r>
     </w:p>
     <w:p>
@@ -385,133 +933,50 @@
         <w:ind w:left="709"/>
       </w:pPr>
       <w:r>
-        <w:rPr>
-          <w:b/>
-        </w:rPr>
-        <w:t>Step 0: Sample Test connection 0</w:t>
-      </w:r>
-    </w:p>
-    <w:p>
-      <w:pPr>
+        <w:t xml:space="preserve">Packet configurations </w:t>
+      </w:r>
+    </w:p>
+    <w:p>
+      <w:pPr>
+        <w:pStyle w:val="ListParagraph"/>
+        <w:numPr>
+          <w:ilvl w:val="0"/>
+          <w:numId w:val="11"/>
+        </w:numPr>
         <w:ind w:left="1418"/>
       </w:pPr>
       <w:r>
-        <w:t>Send Test connection</w:t>
-      </w:r>
-    </w:p>
-    <w:p>
-      <w:pPr>
+        <w:t>DummyConf 1</w:t>
+      </w:r>
+      <w:r>
+        <w:t xml:space="preserve">. Filter Status: </w:t>
+      </w:r>
+      <w:r>
+        <w:rPr>
+          <w:i/>
+        </w:rPr>
+        <w:t>off</w:t>
+      </w:r>
+    </w:p>
+    <w:p>
+      <w:pPr>
+        <w:ind w:left="709"/>
+      </w:pPr>
+      <w:r>
+        <w:t xml:space="preserve">Send </w:t>
+      </w:r>
+    </w:p>
+    <w:p>
+      <w:pPr>
+        <w:pStyle w:val="ListParagraph"/>
+        <w:numPr>
+          <w:ilvl w:val="0"/>
+          <w:numId w:val="12"/>
+        </w:numPr>
         <w:ind w:left="1418"/>
       </w:pPr>
       <w:r>
-        <w:t>Receive TM (1_1) 1, Test Connection Report TM (17_2) 1 and TM (1_7) 1</w:t>
-      </w:r>
-    </w:p>
-    <w:p>
-      <w:pPr>
-        <w:ind w:left="709"/>
-      </w:pPr>
-      <w:r>
-        <w:rPr>
-          <w:b/>
-        </w:rPr>
-        <w:t>Step 1: Sample Test Connection 1</w:t>
-      </w:r>
-    </w:p>
-    <w:p>
-      <w:pPr>
-        <w:ind w:left="1418"/>
-      </w:pPr>
-      <w:r>
-        <w:t>Send Test connection</w:t>
-      </w:r>
-    </w:p>
-    <w:p>
-      <w:pPr>
-        <w:pStyle w:val="Heading2"/>
-      </w:pPr>
-      <w:r>
-        <w:t>Sample Procedure 2</w:t>
-      </w:r>
-    </w:p>
-    <w:p>
-      <w:r>
-        <w:rPr>
-          <w:b/>
-        </w:rPr>
-        <w:t>Scenario</w:t>
-      </w:r>
-    </w:p>
-    <w:p>
-      <w:r>
-        <w:t>Scenario Dummy 2</w:t>
-      </w:r>
-    </w:p>
-    <w:p>
-      <w:r>
-        <w:rPr>
-          <w:b/>
-        </w:rPr>
-        <w:t>Test Cases</w:t>
-      </w:r>
-    </w:p>
-    <w:p>
-      <w:r>
-        <w:t>Sample case 1</w:t>
-      </w:r>
-    </w:p>
-    <w:p>
-      <w:pPr>
-        <w:pStyle w:val="Heading3"/>
-      </w:pPr>
-      <w:r>
-        <w:t>Procedure Steps</w:t>
-      </w:r>
-    </w:p>
-    <w:p>
-      <w:pPr>
-        <w:ind w:left="709"/>
-      </w:pPr>
-      <w:r>
-        <w:rPr>
-          <w:b/>
-        </w:rPr>
-        <w:t>Step 0: Sample Test Connection 2</w:t>
-      </w:r>
-    </w:p>
-    <w:p>
-      <w:pPr>
-        <w:ind w:left="1418"/>
-      </w:pPr>
-      <w:r>
-        <w:t>Send Test connection</w:t>
-      </w:r>
-    </w:p>
-    <w:p>
-      <w:pPr>
-        <w:ind w:left="1418"/>
-      </w:pPr>
-      <w:r>
-        <w:t>Receive TM (1_1) 2, Test Connection Report TM (17_2) 2 and TM (1_7) 2</w:t>
-      </w:r>
-    </w:p>
-    <w:p>
-      <w:pPr>
-        <w:ind w:left="709"/>
-      </w:pPr>
-      <w:r>
-        <w:rPr>
-          <w:b/>
-        </w:rPr>
-        <w:t>Step 1: Sample Test Connection 3</w:t>
-      </w:r>
-    </w:p>
-    <w:p>
-      <w:pPr>
-        <w:ind w:left="1418"/>
-      </w:pPr>
-      <w:r>
-        <w:t>Send Test connection</w:t>
+        <w:t>TC(17.1) Test connection via DummyIF 2 after 120 miliseconds</w:t>
       </w:r>
     </w:p>
     <w:p>
@@ -1172,6 +1637,42 @@
       </w:rPr>
     </w:lvl>
   </w:abstractNum>
+  <w:num w:numId="1">
+    <w:abstractNumId w:val="1"/>
+  </w:num>
+  <w:num w:numId="2">
+    <w:abstractNumId w:val="1"/>
+  </w:num>
+  <w:num w:numId="3">
+    <w:abstractNumId w:val="1"/>
+  </w:num>
+  <w:num w:numId="4">
+    <w:abstractNumId w:val="1"/>
+  </w:num>
+  <w:num w:numId="5">
+    <w:abstractNumId w:val="1"/>
+  </w:num>
+  <w:num w:numId="6">
+    <w:abstractNumId w:val="1"/>
+  </w:num>
+  <w:num w:numId="7">
+    <w:abstractNumId w:val="1"/>
+  </w:num>
+  <w:num w:numId="8">
+    <w:abstractNumId w:val="1"/>
+  </w:num>
+  <w:num w:numId="9">
+    <w:abstractNumId w:val="1"/>
+  </w:num>
+  <w:num w:numId="10">
+    <w:abstractNumId w:val="1"/>
+  </w:num>
+  <w:num w:numId="11">
+    <w:abstractNumId w:val="1"/>
+  </w:num>
+  <w:num w:numId="12">
+    <w:abstractNumId w:val="1"/>
+  </w:num>
 </w:numbering>
 </file>
 

</xml_diff>

<commit_message>
Updated samples, interfaces and environment
</commit_message>
<xml_diff>
--- a/samples/SVS sample.docx
+++ b/samples/SVS sample.docx
@@ -12,6 +12,19 @@
     </w:p>
     <w:p>
       <w:pPr>
+        <w:pStyle w:val="Heading2"/>
+      </w:pPr>
+      <w:r>
+        <w:t>Purpose</w:t>
+      </w:r>
+    </w:p>
+    <w:p>
+      <w:r>
+        <w:t>Introduction Purpose text</w:t>
+      </w:r>
+    </w:p>
+    <w:p>
+      <w:pPr>
         <w:pStyle w:val="Heading1"/>
       </w:pPr>
       <w:r>
@@ -20,6 +33,26 @@
     </w:p>
     <w:p>
       <w:pPr>
+        <w:pStyle w:val="ADRD"/>
+      </w:pPr>
+      <w:bookmarkStart w:id="0" w:name="AD1"/>
+      <w:r>
+        <w:t>AD1</w:t>
+      </w:r>
+      <w:r>
+        <w:rPr>
+          <w:i/>
+        </w:rPr>
+        <w:tab/>
+        <w:t>SRG-EPD Software System Specification</w:t>
+      </w:r>
+      <w:r>
+        <w:t>. SRG-EPD-SSS-0001</w:t>
+      </w:r>
+      <w:bookmarkEnd w:id="0"/>
+    </w:p>
+    <w:p>
+      <w:pPr>
         <w:pStyle w:val="Heading1"/>
       </w:pPr>
       <w:r>
@@ -28,6 +61,26 @@
     </w:p>
     <w:p>
       <w:pPr>
+        <w:pStyle w:val="ADRD"/>
+      </w:pPr>
+      <w:bookmarkStart w:id="1" w:name="RD1"/>
+      <w:r>
+        <w:t>RD1</w:t>
+      </w:r>
+      <w:r>
+        <w:rPr>
+          <w:i/>
+        </w:rPr>
+        <w:tab/>
+        <w:t>SRG-EPD Software System Specification</w:t>
+      </w:r>
+      <w:r>
+        <w:t>. SRG-EPD-SSS-0001</w:t>
+      </w:r>
+      <w:bookmarkEnd w:id="1"/>
+    </w:p>
+    <w:p>
+      <w:pPr>
         <w:pStyle w:val="Heading1"/>
       </w:pPr>
       <w:r>
@@ -36,6 +89,18 @@
     </w:p>
     <w:p>
       <w:pPr>
+        <w:pStyle w:val="TDA"/>
+      </w:pPr>
+      <w:r>
+        <w:t>AD</w:t>
+      </w:r>
+      <w:r>
+        <w:tab/>
+        <w:t>Applicable Document</w:t>
+      </w:r>
+    </w:p>
+    <w:p>
+      <w:pPr>
         <w:pStyle w:val="Heading1"/>
       </w:pPr>
       <w:r>
@@ -43,6 +108,19 @@
       </w:r>
     </w:p>
     <w:p>
+      <w:hyperlink w:anchor="SampleSVSTBC2">
+        <w:r>
+          <w:rPr>
+            <w:i/>
+          </w:rPr>
+          <w:t>This is a link to SampleSVSTBC1</w:t>
+        </w:r>
+      </w:hyperlink>
+      <w:r>
+        <w:t>, which in turn refers to SampleSRSTBC1 in a parent document</w:t>
+      </w:r>
+    </w:p>
+    <w:p>
       <w:pPr>
         <w:pStyle w:val="Heading1"/>
       </w:pPr>
@@ -52,6 +130,54 @@
     </w:p>
     <w:p>
       <w:pPr>
+        <w:pStyle w:val="Heading2"/>
+      </w:pPr>
+      <w:r>
+        <w:t>Task Criteria</w:t>
+      </w:r>
+    </w:p>
+    <w:p>
+      <w:pPr>
+        <w:pStyle w:val="Heading2"/>
+      </w:pPr>
+      <w:r>
+        <w:t>Features to be Tested</w:t>
+      </w:r>
+    </w:p>
+    <w:p>
+      <w:pPr>
+        <w:pStyle w:val="Heading2"/>
+      </w:pPr>
+      <w:r>
+        <w:t>Features not to be Tested</w:t>
+      </w:r>
+    </w:p>
+    <w:p>
+      <w:pPr>
+        <w:pStyle w:val="Heading2"/>
+      </w:pPr>
+      <w:r>
+        <w:t>Test Pass Fail Criteria</w:t>
+      </w:r>
+    </w:p>
+    <w:p>
+      <w:pPr>
+        <w:pStyle w:val="Heading2"/>
+      </w:pPr>
+      <w:r>
+        <w:t>Items that can not be Validated</w:t>
+      </w:r>
+    </w:p>
+    <w:p>
+      <w:pPr>
+        <w:pStyle w:val="Heading2"/>
+      </w:pPr>
+      <w:r>
+        <w:t>Manually Automatic Generated Code</w:t>
+      </w:r>
+    </w:p>
+    <w:p>
+      <w:pPr>
         <w:pStyle w:val="Heading1"/>
       </w:pPr>
       <w:r>
@@ -60,6 +186,78 @@
     </w:p>
     <w:p>
       <w:pPr>
+        <w:pStyle w:val="Heading2"/>
+      </w:pPr>
+      <w:r>
+        <w:t>General</w:t>
+      </w:r>
+    </w:p>
+    <w:p>
+      <w:hyperlink w:anchor="SampleSVSTBC2">
+        <w:r>
+          <w:rPr>
+            <w:i/>
+          </w:rPr>
+          <w:t>This is a link to SampleSVSTBC2</w:t>
+        </w:r>
+      </w:hyperlink>
+      <w:r>
+        <w:t>, which in turn refers to SampleTestSetupTBC in a parent document</w:t>
+      </w:r>
+    </w:p>
+    <w:p>
+      <w:pPr>
+        <w:pStyle w:val="Heading3"/>
+      </w:pPr>
+      <w:r>
+        <w:t>Test setup document</w:t>
+      </w:r>
+    </w:p>
+    <w:p>
+      <w:r>
+        <w:rPr>
+          <w:i/>
+        </w:rPr>
+        <w:t>Test Setup Sample</w:t>
+      </w:r>
+      <w:r>
+        <w:t>. TSU-001 issue 1 rev 0. 30/01/2020</w:t>
+      </w:r>
+    </w:p>
+    <w:p>
+      <w:pPr>
+        <w:pStyle w:val="Heading2"/>
+      </w:pPr>
+      <w:r>
+        <w:t>Sample design 1</w:t>
+      </w:r>
+    </w:p>
+    <w:p>
+      <w:pPr>
+        <w:pStyle w:val="Heading3"/>
+      </w:pPr>
+      <w:r>
+        <w:t>General</w:t>
+      </w:r>
+    </w:p>
+    <w:p>
+      <w:pPr>
+        <w:pStyle w:val="Heading3"/>
+      </w:pPr>
+      <w:r>
+        <w:t>Features to be Tested</w:t>
+      </w:r>
+    </w:p>
+    <w:p>
+      <w:pPr>
+        <w:pStyle w:val="Heading3"/>
+      </w:pPr>
+      <w:r>
+        <w:t>Approach Refinements</w:t>
+      </w:r>
+    </w:p>
+    <w:p>
+      <w:pPr>
         <w:pStyle w:val="Heading1"/>
       </w:pPr>
       <w:r>
@@ -68,6 +266,35 @@
     </w:p>
     <w:p>
       <w:pPr>
+        <w:pStyle w:val="Heading2"/>
+      </w:pPr>
+      <w:r>
+        <w:t>General</w:t>
+      </w:r>
+    </w:p>
+    <w:p>
+      <w:pPr>
+        <w:pStyle w:val="Heading2"/>
+      </w:pPr>
+      <w:r>
+        <w:t>Sample case 1</w:t>
+      </w:r>
+    </w:p>
+    <w:p>
+      <w:r>
+        <w:rPr>
+          <w:b/>
+        </w:rPr>
+        <w:t>Validating Items</w:t>
+      </w:r>
+    </w:p>
+    <w:p>
+      <w:r>
+        <w:t>SRS-ICUSW-GE-010</w:t>
+      </w:r>
+    </w:p>
+    <w:p>
+      <w:pPr>
         <w:pStyle w:val="Heading1"/>
       </w:pPr>
       <w:r>
@@ -76,6 +303,458 @@
     </w:p>
     <w:p>
       <w:pPr>
+        <w:pStyle w:val="Heading2"/>
+      </w:pPr>
+      <w:r>
+        <w:t>General</w:t>
+      </w:r>
+    </w:p>
+    <w:p>
+      <w:pPr>
+        <w:pStyle w:val="Heading2"/>
+      </w:pPr>
+      <w:r>
+        <w:t>Sample Procedure 1</w:t>
+      </w:r>
+    </w:p>
+    <w:p>
+      <w:r>
+        <w:rPr>
+          <w:b/>
+        </w:rPr>
+        <w:t>Scenario</w:t>
+      </w:r>
+    </w:p>
+    <w:p>
+      <w:r>
+        <w:t>Dummy Scenario 1</w:t>
+      </w:r>
+    </w:p>
+    <w:p>
+      <w:r>
+        <w:rPr>
+          <w:b/>
+        </w:rPr>
+        <w:t>Test Cases</w:t>
+      </w:r>
+    </w:p>
+    <w:p>
+      <w:r>
+        <w:t>Sample case 1</w:t>
+      </w:r>
+    </w:p>
+    <w:p>
+      <w:pPr>
+        <w:pStyle w:val="Heading3"/>
+      </w:pPr>
+      <w:r>
+        <w:t>Procedure Steps</w:t>
+      </w:r>
+    </w:p>
+    <w:p>
+      <w:pPr>
+        <w:ind w:left="709"/>
+      </w:pPr>
+      <w:r>
+        <w:rPr>
+          <w:b/>
+        </w:rPr>
+        <w:t>Step 0: Sample Test connection 0</w:t>
+      </w:r>
+    </w:p>
+    <w:p>
+      <w:pPr>
+        <w:ind w:left="709"/>
+      </w:pPr>
+      <w:r>
+        <w:t xml:space="preserve">Packet configurations </w:t>
+      </w:r>
+    </w:p>
+    <w:p>
+      <w:pPr>
+        <w:pStyle w:val="ListParagraph"/>
+        <w:numPr>
+          <w:ilvl w:val="0"/>
+          <w:numId w:val="1"/>
+        </w:numPr>
+        <w:ind w:left="1418"/>
+      </w:pPr>
+      <w:r>
+        <w:t>DummyConf 0</w:t>
+      </w:r>
+      <w:r>
+        <w:t xml:space="preserve">. Filter Status: </w:t>
+      </w:r>
+      <w:r>
+        <w:rPr>
+          <w:i/>
+        </w:rPr>
+        <w:t>off</w:t>
+      </w:r>
+    </w:p>
+    <w:p>
+      <w:pPr>
+        <w:ind w:left="709"/>
+      </w:pPr>
+      <w:r>
+        <w:t xml:space="preserve">Send </w:t>
+      </w:r>
+    </w:p>
+    <w:p>
+      <w:pPr>
+        <w:pStyle w:val="ListParagraph"/>
+        <w:numPr>
+          <w:ilvl w:val="0"/>
+          <w:numId w:val="2"/>
+        </w:numPr>
+        <w:ind w:left="1418"/>
+      </w:pPr>
+      <w:r>
+        <w:t>TC(17.1) Test connection via Dummy IF A after 120 miliseconds</w:t>
+      </w:r>
+    </w:p>
+    <w:p>
+      <w:pPr>
+        <w:ind w:left="709"/>
+      </w:pPr>
+      <w:r>
+        <w:t xml:space="preserve">Receive all within 500 miliseconds </w:t>
+      </w:r>
+    </w:p>
+    <w:p>
+      <w:pPr>
+        <w:pStyle w:val="ListParagraph"/>
+        <w:numPr>
+          <w:ilvl w:val="0"/>
+          <w:numId w:val="3"/>
+        </w:numPr>
+        <w:ind w:left="1418"/>
+      </w:pPr>
+      <w:r>
+        <w:t>TM(1.1) TM (1_1) via Dummy IF A</w:t>
+      </w:r>
+    </w:p>
+    <w:p>
+      <w:pPr>
+        <w:pStyle w:val="ListParagraph"/>
+        <w:numPr>
+          <w:ilvl w:val="0"/>
+          <w:numId w:val="3"/>
+        </w:numPr>
+        <w:ind w:left="1418"/>
+      </w:pPr>
+      <w:r>
+        <w:t>TM(17.2) Test Connection Report TM(17_2) via Dummy IF A</w:t>
+      </w:r>
+    </w:p>
+    <w:p>
+      <w:pPr>
+        <w:pStyle w:val="ListParagraph"/>
+        <w:numPr>
+          <w:ilvl w:val="0"/>
+          <w:numId w:val="3"/>
+        </w:numPr>
+        <w:ind w:left="1418"/>
+      </w:pPr>
+      <w:r>
+        <w:t>TM(1.7) TM (1_7) 1 via Dummy IF A</w:t>
+      </w:r>
+    </w:p>
+    <w:p>
+      <w:pPr>
+        <w:pStyle w:val="ListParagraph"/>
+        <w:numPr>
+          <w:ilvl w:val="0"/>
+          <w:numId w:val="3"/>
+        </w:numPr>
+        <w:ind w:left="1418"/>
+      </w:pPr>
+      <w:r>
+        <w:t>TM(5.1) Event Safe Mode entry via Dummy IF A</w:t>
+      </w:r>
+    </w:p>
+    <w:p>
+      <w:pPr>
+        <w:pStyle w:val="ListParagraph"/>
+        <w:numPr>
+          <w:ilvl w:val="1"/>
+          <w:numId w:val="3"/>
+        </w:numPr>
+        <w:ind w:left="2127"/>
+      </w:pPr>
+      <w:r>
+        <w:t>RID_5_1: 4100</w:t>
+      </w:r>
+    </w:p>
+    <w:p>
+      <w:pPr>
+        <w:pStyle w:val="ListParagraph"/>
+        <w:numPr>
+          <w:ilvl w:val="1"/>
+          <w:numId w:val="3"/>
+        </w:numPr>
+        <w:ind w:left="2127"/>
+      </w:pPr>
+      <w:r>
+        <w:t>Target Mode: SAFE (1)</w:t>
+      </w:r>
+    </w:p>
+    <w:p>
+      <w:pPr>
+        <w:pStyle w:val="ListParagraph"/>
+        <w:numPr>
+          <w:ilvl w:val="0"/>
+          <w:numId w:val="3"/>
+        </w:numPr>
+        <w:ind w:left="1418"/>
+      </w:pPr>
+      <w:r>
+        <w:t>TM(5.1) Event Safe Mode entry no fields via Dummy IF A</w:t>
+      </w:r>
+    </w:p>
+    <w:p>
+      <w:pPr>
+        <w:pStyle w:val="ListParagraph"/>
+        <w:numPr>
+          <w:ilvl w:val="1"/>
+          <w:numId w:val="3"/>
+        </w:numPr>
+        <w:ind w:left="2127"/>
+      </w:pPr>
+      <w:r>
+        <w:t>RID_5_1: 4100</w:t>
+      </w:r>
+    </w:p>
+    <w:p>
+      <w:pPr>
+        <w:pStyle w:val="ListParagraph"/>
+        <w:numPr>
+          <w:ilvl w:val="1"/>
+          <w:numId w:val="3"/>
+        </w:numPr>
+        <w:ind w:left="2127"/>
+      </w:pPr>
+      <w:r>
+        <w:t>Target Mode: OPERATIONAL (3)</w:t>
+      </w:r>
+    </w:p>
+    <w:p>
+      <w:pPr>
+        <w:ind w:left="709"/>
+      </w:pPr>
+      <w:r>
+        <w:rPr>
+          <w:b/>
+        </w:rPr>
+        <w:t>Step 1: Sample Test Connection 1</w:t>
+      </w:r>
+    </w:p>
+    <w:p>
+      <w:pPr>
+        <w:ind w:left="709"/>
+      </w:pPr>
+      <w:r>
+        <w:t xml:space="preserve">Send </w:t>
+      </w:r>
+    </w:p>
+    <w:p>
+      <w:pPr>
+        <w:pStyle w:val="ListParagraph"/>
+        <w:numPr>
+          <w:ilvl w:val="0"/>
+          <w:numId w:val="4"/>
+        </w:numPr>
+        <w:ind w:left="1418"/>
+      </w:pPr>
+      <w:r>
+        <w:t>TC(17.1) Test connection via Dummy IF B after 120 miliseconds</w:t>
+      </w:r>
+    </w:p>
+    <w:p>
+      <w:pPr>
+        <w:pStyle w:val="Heading2"/>
+      </w:pPr>
+      <w:r>
+        <w:t>Sample Procedure 2</w:t>
+      </w:r>
+    </w:p>
+    <w:p>
+      <w:r>
+        <w:rPr>
+          <w:b/>
+        </w:rPr>
+        <w:t>Scenario</w:t>
+      </w:r>
+    </w:p>
+    <w:p>
+      <w:r>
+        <w:t>Dummy Scenario 2</w:t>
+      </w:r>
+    </w:p>
+    <w:p>
+      <w:r>
+        <w:rPr>
+          <w:b/>
+        </w:rPr>
+        <w:t>Test Cases</w:t>
+      </w:r>
+    </w:p>
+    <w:p>
+      <w:r>
+        <w:t>Sample case 1</w:t>
+      </w:r>
+    </w:p>
+    <w:p>
+      <w:pPr>
+        <w:pStyle w:val="Heading3"/>
+      </w:pPr>
+      <w:r>
+        <w:t>Procedure Steps</w:t>
+      </w:r>
+    </w:p>
+    <w:p>
+      <w:pPr>
+        <w:ind w:left="709"/>
+      </w:pPr>
+      <w:r>
+        <w:rPr>
+          <w:b/>
+        </w:rPr>
+        <w:t>Step 0: Sample Test Connection 2</w:t>
+      </w:r>
+    </w:p>
+    <w:p>
+      <w:pPr>
+        <w:ind w:left="709"/>
+      </w:pPr>
+      <w:r>
+        <w:t xml:space="preserve">Send </w:t>
+      </w:r>
+    </w:p>
+    <w:p>
+      <w:pPr>
+        <w:pStyle w:val="ListParagraph"/>
+        <w:numPr>
+          <w:ilvl w:val="0"/>
+          <w:numId w:val="5"/>
+        </w:numPr>
+        <w:ind w:left="1418"/>
+      </w:pPr>
+      <w:r>
+        <w:t>TC(17.1) Test connection via Dummy IF C after 120 miliseconds</w:t>
+      </w:r>
+    </w:p>
+    <w:p>
+      <w:pPr>
+        <w:ind w:left="709"/>
+      </w:pPr>
+      <w:r>
+        <w:t xml:space="preserve">Receive all within 500 miliseconds </w:t>
+      </w:r>
+    </w:p>
+    <w:p>
+      <w:pPr>
+        <w:pStyle w:val="ListParagraph"/>
+        <w:numPr>
+          <w:ilvl w:val="0"/>
+          <w:numId w:val="6"/>
+        </w:numPr>
+        <w:ind w:left="1418"/>
+      </w:pPr>
+      <w:r>
+        <w:t>TM(1.1) TM (1_1) 2 via Dummy IF C</w:t>
+      </w:r>
+    </w:p>
+    <w:p>
+      <w:pPr>
+        <w:pStyle w:val="ListParagraph"/>
+        <w:numPr>
+          <w:ilvl w:val="0"/>
+          <w:numId w:val="6"/>
+        </w:numPr>
+        <w:ind w:left="1418"/>
+      </w:pPr>
+      <w:r>
+        <w:t>TM(17.2) Test Connection Report TM (17_2) 2 via Dummy IF C</w:t>
+      </w:r>
+    </w:p>
+    <w:p>
+      <w:pPr>
+        <w:pStyle w:val="ListParagraph"/>
+        <w:numPr>
+          <w:ilvl w:val="0"/>
+          <w:numId w:val="6"/>
+        </w:numPr>
+        <w:ind w:left="1418"/>
+      </w:pPr>
+      <w:r>
+        <w:t>TM(1.7) TM (1_7) 2 via Dummy IF C</w:t>
+      </w:r>
+    </w:p>
+    <w:p>
+      <w:pPr>
+        <w:ind w:left="709"/>
+      </w:pPr>
+      <w:r>
+        <w:rPr>
+          <w:b/>
+        </w:rPr>
+        <w:t>Step 1: Sample Test Connection 3</w:t>
+      </w:r>
+    </w:p>
+    <w:p>
+      <w:pPr>
+        <w:ind w:left="709"/>
+      </w:pPr>
+      <w:r>
+        <w:t xml:space="preserve">Packet configurations </w:t>
+      </w:r>
+    </w:p>
+    <w:p>
+      <w:pPr>
+        <w:pStyle w:val="ListParagraph"/>
+        <w:numPr>
+          <w:ilvl w:val="0"/>
+          <w:numId w:val="7"/>
+        </w:numPr>
+        <w:ind w:left="1418"/>
+      </w:pPr>
+      <w:r>
+        <w:t>DummyConf 1</w:t>
+      </w:r>
+      <w:r>
+        <w:t xml:space="preserve">. Filter Status: </w:t>
+      </w:r>
+      <w:r>
+        <w:rPr>
+          <w:i/>
+        </w:rPr>
+        <w:t>off</w:t>
+      </w:r>
+    </w:p>
+    <w:p>
+      <w:pPr>
+        <w:ind w:left="709"/>
+      </w:pPr>
+      <w:r>
+        <w:t xml:space="preserve">Send </w:t>
+      </w:r>
+    </w:p>
+    <w:p>
+      <w:pPr>
+        <w:pStyle w:val="ListParagraph"/>
+        <w:numPr>
+          <w:ilvl w:val="0"/>
+          <w:numId w:val="8"/>
+        </w:numPr>
+        <w:ind w:left="1418"/>
+      </w:pPr>
+      <w:r>
+        <w:t>TC(17.1) Test connection via Dummy IF C after 120 miliseconds</w:t>
+      </w:r>
+    </w:p>
+    <w:p>
+      <w:pPr>
         <w:pStyle w:val="Heading1"/>
       </w:pPr>
       <w:r>
@@ -100,11 +779,427 @@
     </w:p>
     <w:p>
       <w:pPr>
+        <w:pStyle w:val="Heading2"/>
+      </w:pPr>
+      <w:r>
+        <w:t>Traceability Matrices</w:t>
+      </w:r>
+    </w:p>
+    <w:p>
+      <w:pPr>
+        <w:pStyle w:val="Heading3"/>
+      </w:pPr>
+      <w:r>
+        <w:t>Direct Traceability Matrix</w:t>
+      </w:r>
+    </w:p>
+    <w:tbl>
+      <w:tblPr>
+        <w:tblW w:w="5000" w:type="pct"/>
+        <w:tblStyle w:val="TableGridFirstRowShadow"/>
+      </w:tblPr>
+      <w:tr>
+        <w:tc>
+          <w:tcPr>
+            <w:tcW w:w="2950" w:type="pct"/>
+          </w:tcPr>
+          <w:p>
+            <w:r>
+              <w:rPr>
+                <w:b/>
+              </w:rPr>
+              <w:t>SVS Test Case</w:t>
+            </w:r>
+          </w:p>
+        </w:tc>
+        <w:tc>
+          <w:tcPr>
+            <w:tcW w:w="1300" w:type="pct"/>
+          </w:tcPr>
+          <w:p>
+            <w:r>
+              <w:rPr>
+                <w:b/>
+              </w:rPr>
+              <w:t>SRS document</w:t>
+            </w:r>
+          </w:p>
+        </w:tc>
+        <w:tc>
+          <w:tcPr>
+            <w:tcW w:w="750" w:type="pct"/>
+          </w:tcPr>
+          <w:p>
+            <w:r>
+              <w:rPr>
+                <w:b/>
+              </w:rPr>
+              <w:t>SRS Item</w:t>
+            </w:r>
+          </w:p>
+        </w:tc>
+      </w:tr>
+      <w:tr>
+        <w:tc>
+          <w:tcPr>
+					</w:tcPr>
+          <w:p>
+            <w:r>
+              <w:t>Sample case 1</w:t>
+            </w:r>
+          </w:p>
+        </w:tc>
+        <w:tc>
+          <w:tcPr>
+					</w:tcPr>
+          <w:p>
+            <w:r>
+              <w:t>SRG-EPD-SRS-001</w:t>
+            </w:r>
+          </w:p>
+        </w:tc>
+        <w:tc>
+          <w:tcPr>
+					</w:tcPr>
+          <w:p>
+            <w:r>
+              <w:t>SRS-ICUSW-GE-010</w:t>
+            </w:r>
+          </w:p>
+        </w:tc>
+      </w:tr>
+    </w:tbl>
+    <w:p>
+      <w:pPr>
+        <w:pStyle w:val="Heading3"/>
+      </w:pPr>
+      <w:r>
+        <w:t>Inverse Traceability Matrix</w:t>
+      </w:r>
+    </w:p>
+    <w:tbl>
+      <w:tblPr>
+        <w:tblW w:w="5000" w:type="pct"/>
+        <w:tblStyle w:val="TableGridFirstRowShadow"/>
+      </w:tblPr>
+      <w:tr>
+        <w:tc>
+          <w:tcPr>
+            <w:tcW w:w="750" w:type="pct"/>
+          </w:tcPr>
+          <w:p>
+            <w:r>
+              <w:rPr>
+                <w:b/>
+              </w:rPr>
+              <w:t>SRS Item</w:t>
+            </w:r>
+          </w:p>
+        </w:tc>
+        <w:tc>
+          <w:tcPr>
+            <w:tcW w:w="1300" w:type="pct"/>
+          </w:tcPr>
+          <w:p>
+            <w:r>
+              <w:rPr>
+                <w:b/>
+              </w:rPr>
+              <w:t>SRS document</w:t>
+            </w:r>
+          </w:p>
+        </w:tc>
+        <w:tc>
+          <w:tcPr>
+            <w:tcW w:w="2950" w:type="pct"/>
+          </w:tcPr>
+          <w:p>
+            <w:r>
+              <w:rPr>
+                <w:b/>
+              </w:rPr>
+              <w:t>SVS Test Case</w:t>
+            </w:r>
+          </w:p>
+        </w:tc>
+      </w:tr>
+      <w:tr>
+        <w:tc>
+          <w:tcPr>
+					</w:tcPr>
+          <w:p>
+            <w:r>
+              <w:t>SRS-ICUSW-GE-010</w:t>
+            </w:r>
+          </w:p>
+        </w:tc>
+        <w:tc>
+          <w:tcPr>
+					</w:tcPr>
+          <w:p>
+            <w:r>
+              <w:t>SRG-EPD-SRS-001</w:t>
+            </w:r>
+          </w:p>
+        </w:tc>
+        <w:tc>
+          <w:tcPr>
+					</w:tcPr>
+          <w:p>
+            <w:r>
+              <w:t>Sample case 1</w:t>
+            </w:r>
+          </w:p>
+        </w:tc>
+      </w:tr>
+    </w:tbl>
+    <w:p>
+      <w:r>
+        <w:rPr>
+          <w:b/>
+        </w:rPr>
+        <w:t>Items Not Found</w:t>
+      </w:r>
+    </w:p>
+    <w:tbl>
+      <w:tblPr>
+        <w:tblW w:w="5000" w:type="pct"/>
+        <w:tblStyle w:val="TableGridFirstRowShadow"/>
+      </w:tblPr>
+      <w:tr>
+        <w:tc>
+          <w:tcPr>
+            <w:tcW w:w="2500" w:type="pct"/>
+          </w:tcPr>
+          <w:p>
+            <w:r>
+              <w:rPr>
+                <w:b/>
+              </w:rPr>
+              <w:t>SRS Item</w:t>
+            </w:r>
+          </w:p>
+        </w:tc>
+        <w:tc>
+          <w:tcPr>
+					</w:tcPr>
+          <w:p>
+            <w:r>
+              <w:rPr>
+                <w:b/>
+              </w:rPr>
+              <w:t>SRS document</w:t>
+            </w:r>
+          </w:p>
+        </w:tc>
+      </w:tr>
+      <w:tr>
+        <w:tc>
+          <w:tcPr>
+            <w:tcW w:w="2500" w:type="pct"/>
+          </w:tcPr>
+          <w:p>
+            <w:r>
+              <w:t>SRS-ICUSW-GE-020</w:t>
+            </w:r>
+          </w:p>
+        </w:tc>
+        <w:tc>
+          <w:tcPr>
+					</w:tcPr>
+          <w:p>
+            <w:r>
+              <w:t>SRG-EPD-SRS-001</w:t>
+            </w:r>
+          </w:p>
+        </w:tc>
+      </w:tr>
+      <w:tr>
+        <w:tc>
+          <w:tcPr>
+            <w:tcW w:w="2500" w:type="pct"/>
+          </w:tcPr>
+          <w:p>
+            <w:r>
+              <w:t>SRS-ICUSW-FU-010</w:t>
+            </w:r>
+          </w:p>
+        </w:tc>
+        <w:tc>
+          <w:tcPr>
+					</w:tcPr>
+          <w:p>
+            <w:r>
+              <w:t>SRG-EPD-SRS-001</w:t>
+            </w:r>
+          </w:p>
+        </w:tc>
+      </w:tr>
+      <w:tr>
+        <w:tc>
+          <w:tcPr>
+            <w:tcW w:w="2500" w:type="pct"/>
+          </w:tcPr>
+          <w:p>
+            <w:r>
+              <w:t>SRS-ICUSW-PE-010</w:t>
+            </w:r>
+          </w:p>
+        </w:tc>
+        <w:tc>
+          <w:tcPr>
+					</w:tcPr>
+          <w:p>
+            <w:r>
+              <w:t>SRG-EPD-SRS-001</w:t>
+            </w:r>
+          </w:p>
+        </w:tc>
+      </w:tr>
+      <w:tr>
+        <w:tc>
+          <w:tcPr>
+            <w:tcW w:w="2500" w:type="pct"/>
+          </w:tcPr>
+          <w:p>
+            <w:r>
+              <w:t>SRS-ICUSW-IF-010</w:t>
+            </w:r>
+          </w:p>
+        </w:tc>
+        <w:tc>
+          <w:tcPr>
+					</w:tcPr>
+          <w:p>
+            <w:r>
+              <w:t>SRG-EPD-SRS-001</w:t>
+            </w:r>
+          </w:p>
+        </w:tc>
+      </w:tr>
+      <w:tr>
+        <w:tc>
+          <w:tcPr>
+            <w:tcW w:w="2500" w:type="pct"/>
+          </w:tcPr>
+          <w:p>
+            <w:r>
+              <w:t>SRS-ICUSW-IF-020</w:t>
+            </w:r>
+          </w:p>
+        </w:tc>
+        <w:tc>
+          <w:tcPr>
+					</w:tcPr>
+          <w:p>
+            <w:r>
+              <w:t>SRG-EPD-SRS-001</w:t>
+            </w:r>
+          </w:p>
+        </w:tc>
+      </w:tr>
+    </w:tbl>
+    <w:p>
+      <w:pPr>
         <w:pStyle w:val="Heading1"/>
       </w:pPr>
       <w:r>
         <w:t>Annex: TBCs/TBDs</w:t>
       </w:r>
+    </w:p>
+    <w:p>
+      <w:r>
+        <w:rPr>
+          <w:b/>
+        </w:rPr>
+        <w:t>TBCs</w:t>
+      </w:r>
+    </w:p>
+    <w:p>
+      <w:bookmarkStart w:id="2" w:name="SampleSVSTBC1"/>
+      <w:r>
+        <w:rPr>
+          <w:i/>
+        </w:rPr>
+        <w:t>SampleSVSTBC1</w:t>
+      </w:r>
+      <w:r>
+        <w:t xml:space="preserve">: </w:t>
+      </w:r>
+      <w:r>
+        <w:rPr>
+          <w:i/>
+        </w:rPr>
+        <w:t>SampleSRSTBC1</w:t>
+      </w:r>
+      <w:r>
+        <w:t xml:space="preserve"> at </w:t>
+      </w:r>
+      <w:r>
+        <w:rPr>
+          <w:i/>
+        </w:rPr>
+        <w:t>SRG-EPD ICU Software Requirements Specification</w:t>
+      </w:r>
+      <w:r>
+        <w:t xml:space="preserve"> (SRG-EPD-SRS-001)</w:t>
+      </w:r>
+      <w:bookmarkEnd w:id="2"/>
+    </w:p>
+    <w:p>
+      <w:bookmarkStart w:id="3" w:name="SampleSVSTBC2"/>
+      <w:r>
+        <w:rPr>
+          <w:i/>
+        </w:rPr>
+        <w:t>SampleSVSTBC2</w:t>
+      </w:r>
+      <w:r>
+        <w:t xml:space="preserve">: </w:t>
+      </w:r>
+      <w:r>
+        <w:t>Sample SVS TBC 2</w:t>
+      </w:r>
+      <w:bookmarkEnd w:id="3"/>
+    </w:p>
+    <w:p>
+      <w:r>
+        <w:rPr>
+          <w:b/>
+        </w:rPr>
+        <w:t>TBDs</w:t>
+      </w:r>
+    </w:p>
+    <w:p>
+      <w:bookmarkStart w:id="4" w:name="SampleSVSTBD1"/>
+      <w:r>
+        <w:rPr>
+          <w:i/>
+        </w:rPr>
+        <w:t>SampleSVSTBD1</w:t>
+      </w:r>
+      <w:r>
+        <w:t xml:space="preserve">: </w:t>
+      </w:r>
+      <w:r>
+        <w:rPr>
+          <w:i/>
+        </w:rPr>
+        <w:t>SampleTestSetupTBD</w:t>
+      </w:r>
+      <w:r>
+        <w:t xml:space="preserve"> at </w:t>
+      </w:r>
+      <w:r>
+        <w:rPr>
+          <w:i/>
+        </w:rPr>
+        <w:t>Test Setup Sample</w:t>
+      </w:r>
+      <w:r>
+        <w:t xml:space="preserve"> (TSU-001)</w:t>
+      </w:r>
+      <w:bookmarkEnd w:id="4"/>
     </w:p>
   </w:body>
 </w:document>
@@ -313,6 +1408,30 @@
       </w:rPr>
     </w:lvl>
   </w:abstractNum>
+  <w:num w:numId="1">
+    <w:abstractNumId w:val="1"/>
+  </w:num>
+  <w:num w:numId="2">
+    <w:abstractNumId w:val="1"/>
+  </w:num>
+  <w:num w:numId="3">
+    <w:abstractNumId w:val="1"/>
+  </w:num>
+  <w:num w:numId="4">
+    <w:abstractNumId w:val="1"/>
+  </w:num>
+  <w:num w:numId="5">
+    <w:abstractNumId w:val="1"/>
+  </w:num>
+  <w:num w:numId="6">
+    <w:abstractNumId w:val="1"/>
+  </w:num>
+  <w:num w:numId="7">
+    <w:abstractNumId w:val="1"/>
+  </w:num>
+  <w:num w:numId="8">
+    <w:abstractNumId w:val="1"/>
+  </w:num>
 </w:numbering>
 </file>
 

</xml_diff>

<commit_message>
Updated SVS instances and documents
</commit_message>
<xml_diff>
--- a/samples/SVS sample.docx
+++ b/samples/SVS sample.docx
@@ -380,7 +380,7 @@
         <w:ind w:left="1418"/>
       </w:pPr>
       <w:r>
-        <w:t>DummyConf 0</w:t>
+        <w:t>Dummy Conf A</w:t>
       </w:r>
       <w:r>
         <w:t xml:space="preserve">. Filter Status: </w:t>
@@ -720,7 +720,7 @@
         <w:ind w:left="1418"/>
       </w:pPr>
       <w:r>
-        <w:t>DummyConf 1</w:t>
+        <w:t>Dummy Conf B</w:t>
       </w:r>
       <w:r>
         <w:t xml:space="preserve">. Filter Status: </w:t>

</xml_diff>